<commit_message>
progress report week 7 update
</commit_message>
<xml_diff>
--- a/Documentatie/Documentatie word and excel files/progress reports/IoT Project - Progress Report Week 7.docx
+++ b/Documentatie/Documentatie word and excel files/progress reports/IoT Project - Progress Report Week 7.docx
@@ -424,8 +424,14 @@
                 <w:szCs w:val="22"/>
               </w:rPr>
             </w:pPr>
-            <w:bookmarkStart w:id="0" w:name="_GoBack"/>
-            <w:bookmarkEnd w:id="0"/>
+            <w:r>
+              <w:rPr>
+                <w:rFonts w:ascii="Calibri" w:eastAsia="Calibri" w:hAnsi="Calibri" w:cs="Calibri"/>
+                <w:sz w:val="22"/>
+                <w:szCs w:val="22"/>
+              </w:rPr>
+              <w:t>48,5</w:t>
+            </w:r>
           </w:p>
         </w:tc>
         <w:tc>
@@ -441,6 +447,14 @@
                 <w:szCs w:val="22"/>
               </w:rPr>
             </w:pPr>
+            <w:r>
+              <w:rPr>
+                <w:rFonts w:ascii="Calibri" w:eastAsia="Calibri" w:hAnsi="Calibri" w:cs="Calibri"/>
+                <w:sz w:val="22"/>
+                <w:szCs w:val="22"/>
+              </w:rPr>
+              <w:t>210,5</w:t>
+            </w:r>
           </w:p>
         </w:tc>
       </w:tr>
@@ -1067,16 +1081,7 @@
                 <w:szCs w:val="22"/>
                 <w:lang w:val="nl-NL"/>
               </w:rPr>
-              <w:t xml:space="preserve"> uitgevoerd worden op de e</w:t>
-            </w:r>
-            <w:r>
-              <w:rPr>
-                <w:rFonts w:ascii="Calibri" w:eastAsia="Calibri" w:hAnsi="Calibri" w:cs="Calibri"/>
-                <w:sz w:val="22"/>
-                <w:szCs w:val="22"/>
-                <w:lang w:val="nl-NL"/>
-              </w:rPr>
-              <w:t xml:space="preserve">sp een memory </w:t>
+              <w:t xml:space="preserve"> uitgevoerd worden op de esp een memory </w:t>
             </w:r>
             <w:proofErr w:type="spellStart"/>
             <w:r>
@@ -1388,16 +1393,7 @@
                 <w:szCs w:val="22"/>
                 <w:lang w:val="nl-NL"/>
               </w:rPr>
-              <w:t xml:space="preserve"> na een aantal keren proberen te sturen </w:t>
-            </w:r>
-            <w:r>
-              <w:rPr>
-                <w:rFonts w:ascii="Calibri" w:eastAsia="Calibri" w:hAnsi="Calibri" w:cs="Calibri"/>
-                <w:sz w:val="22"/>
-                <w:szCs w:val="22"/>
-                <w:lang w:val="nl-NL"/>
-              </w:rPr>
-              <w:t xml:space="preserve">zonder </w:t>
+              <w:t xml:space="preserve"> na een aantal keren proberen te sturen zonder </w:t>
             </w:r>
             <w:proofErr w:type="spellStart"/>
             <w:r>
@@ -1564,8 +1560,8 @@
                 <w:szCs w:val="22"/>
               </w:rPr>
             </w:pPr>
-            <w:bookmarkStart w:id="1" w:name="_sl8ufdmpegfn" w:colFirst="0" w:colLast="0"/>
-            <w:bookmarkEnd w:id="1"/>
+            <w:bookmarkStart w:id="0" w:name="_sl8ufdmpegfn" w:colFirst="0" w:colLast="0"/>
+            <w:bookmarkEnd w:id="0"/>
             <w:r>
               <w:rPr>
                 <w:rFonts w:ascii="Calibri" w:eastAsia="Calibri" w:hAnsi="Calibri" w:cs="Calibri"/>
@@ -1687,7 +1683,10 @@
         </w:tc>
       </w:tr>
     </w:tbl>
-    <w:p/>
+    <w:p>
+      <w:bookmarkStart w:id="1" w:name="_GoBack"/>
+      <w:bookmarkEnd w:id="1"/>
+    </w:p>
     <w:sectPr>
       <w:type w:val="continuous"/>
       <w:pgSz w:w="11906" w:h="16838"/>
@@ -2545,9 +2544,7 @@
       <w:tblStyleRowBandSize w:val="1"/>
       <w:tblStyleColBandSize w:val="1"/>
       <w:tblCellMar>
-        <w:top w:w="0" w:type="dxa"/>
         <w:left w:w="115" w:type="dxa"/>
-        <w:bottom w:w="0" w:type="dxa"/>
         <w:right w:w="115" w:type="dxa"/>
       </w:tblCellMar>
     </w:tblPr>

</xml_diff>